<commit_message>
Mais correções de ortografia ao longo do relatório
</commit_message>
<xml_diff>
--- a/Relatório/RelatórioPTDA.docx
+++ b/Relatório/RelatórioPTDA.docx
@@ -5593,7 +5593,15 @@
         <w:ind w:firstLine="680"/>
       </w:pPr>
       <w:r>
-        <w:t xml:space="preserve">Os radares após captarem estes dados guardam-nos num ficheiro de texto. O grupo vai trabalhar com os dados a partir destes ficheiros, com o objetivo de criar uma aplicação que informe os seus utilizadores destas várias estatísticas. O grupo configurará este sistema utilizando comunicação por sockets, </w:t>
+        <w:t xml:space="preserve">Os radares após captarem estes dados guardam-nos num ficheiro de texto. O grupo vai trabalhar com os dados a partir destes ficheiros, com o objetivo de criar uma aplicação que informe os seus utilizadores destas várias estatísticas. O grupo configurará este sistema utilizando comunicação por </w:t>
+      </w:r>
+      <w:proofErr w:type="spellStart"/>
+      <w:r>
+        <w:t>sockets</w:t>
+      </w:r>
+      <w:proofErr w:type="spellEnd"/>
+      <w:r>
+        <w:t xml:space="preserve">, </w:t>
       </w:r>
       <w:r>
         <w:t xml:space="preserve">com um </w:t>
@@ -5856,13 +5864,29 @@
         <w:ind w:firstLine="720"/>
       </w:pPr>
       <w:r>
-        <w:t>Decidiu-se ainda que a partilha da documentação iria ser feita usando as ferramentas “Git” e “GitHub”.</w:t>
+        <w:t>Decidiu-se ainda que a partilha da documentação iria ser feita usando as ferramentas “</w:t>
+      </w:r>
+      <w:proofErr w:type="spellStart"/>
+      <w:r>
+        <w:t>Git</w:t>
+      </w:r>
+      <w:proofErr w:type="spellEnd"/>
+      <w:r>
+        <w:t>” e “GitHub”.</w:t>
       </w:r>
       <w:r>
         <w:t xml:space="preserve"> </w:t>
       </w:r>
       <w:r>
-        <w:t xml:space="preserve">O “Git” </w:t>
+        <w:t>O “</w:t>
+      </w:r>
+      <w:proofErr w:type="spellStart"/>
+      <w:r>
+        <w:t>Git</w:t>
+      </w:r>
+      <w:proofErr w:type="spellEnd"/>
+      <w:r>
+        <w:t xml:space="preserve">” </w:t>
       </w:r>
       <w:r>
         <w:t>é um sistema de controle de vers</w:t>
@@ -5898,7 +5922,15 @@
         <w:t>sem o risco de suas alterações serem sobrescritas.</w:t>
       </w:r>
       <w:r>
-        <w:t xml:space="preserve"> O “GitHub” usa o “Git” e permite a criação de repositórios públicos ou privad</w:t>
+        <w:t xml:space="preserve"> O “GitHub” usa o “</w:t>
+      </w:r>
+      <w:proofErr w:type="spellStart"/>
+      <w:r>
+        <w:t>Git</w:t>
+      </w:r>
+      <w:proofErr w:type="spellEnd"/>
+      <w:r>
+        <w:t>” e permite a criação de repositórios públicos ou privad</w:t>
       </w:r>
       <w:r>
         <w:t>os</w:t>
@@ -6089,6 +6121,7 @@
                 <w:szCs w:val="22"/>
               </w:rPr>
             </w:pPr>
+            <w:proofErr w:type="spellStart"/>
             <w:r>
               <w:rPr>
                 <w:sz w:val="22"/>
@@ -6096,6 +6129,7 @@
               </w:rPr>
               <w:t>Refª</w:t>
             </w:r>
+            <w:proofErr w:type="spellEnd"/>
           </w:p>
         </w:tc>
         <w:tc>
@@ -6840,6 +6874,7 @@
                 <w:szCs w:val="22"/>
               </w:rPr>
             </w:pPr>
+            <w:proofErr w:type="spellStart"/>
             <w:r>
               <w:rPr>
                 <w:sz w:val="22"/>
@@ -6847,6 +6882,7 @@
               </w:rPr>
               <w:t>Refª</w:t>
             </w:r>
+            <w:proofErr w:type="spellEnd"/>
           </w:p>
         </w:tc>
         <w:tc>
@@ -7249,9 +7285,11 @@
             <w:pPr>
               <w:pStyle w:val="Tableheader"/>
             </w:pPr>
+            <w:proofErr w:type="spellStart"/>
             <w:r>
               <w:t>Refª</w:t>
             </w:r>
+            <w:proofErr w:type="spellEnd"/>
           </w:p>
         </w:tc>
         <w:tc>
@@ -7373,9 +7411,11 @@
             <w:pPr>
               <w:pStyle w:val="Tableheader"/>
             </w:pPr>
+            <w:proofErr w:type="spellStart"/>
             <w:r>
               <w:t>Refª</w:t>
             </w:r>
+            <w:proofErr w:type="spellEnd"/>
           </w:p>
         </w:tc>
         <w:tc>
@@ -7444,6 +7484,37 @@
             </w:pPr>
             <w:r>
               <w:t>Os dados das entidades são privados e não podem ser partilhados.</w:t>
+            </w:r>
+          </w:p>
+        </w:tc>
+      </w:tr>
+      <w:tr>
+        <w:tc>
+          <w:tcPr>
+            <w:tcW w:w="948" w:type="dxa"/>
+          </w:tcPr>
+          <w:p>
+            <w:pPr>
+              <w:pStyle w:val="Tableinside"/>
+            </w:pPr>
+            <w:r>
+              <w:t>RSeg.3</w:t>
+            </w:r>
+          </w:p>
+        </w:tc>
+        <w:tc>
+          <w:tcPr>
+            <w:tcW w:w="5964" w:type="dxa"/>
+          </w:tcPr>
+          <w:p>
+            <w:pPr>
+              <w:pStyle w:val="Tableinside"/>
+            </w:pPr>
+            <w:r>
+              <w:rPr>
+                <w:highlight w:val="yellow"/>
+              </w:rPr>
+              <w:t>Existir um servidor login separado ao do servidor?</w:t>
             </w:r>
           </w:p>
         </w:tc>
@@ -7716,7 +7787,13 @@
         <w:ind w:firstLine="680"/>
       </w:pPr>
       <w:r>
-        <w:t>A construção de um diagrama de casos de utilização envolve também a definição dos atores que estão envolvidos com o sistema. Cada um deles interage com a aplicação/sistema através de pelo menos um dos casos de utilização representados Estes atores estão descritos na tabela 3.</w:t>
+        <w:t xml:space="preserve">A construção de um diagrama de casos de utilização envolve também a definição dos atores que estão envolvidos com o sistema. Cada um deles interage com a aplicação/sistema através de pelo menos um dos casos de utilização </w:t>
+      </w:r>
+      <w:r>
+        <w:t>representados. Estes</w:t>
+      </w:r>
+      <w:r>
+        <w:t xml:space="preserve"> atores estão descritos na tabela 3.</w:t>
       </w:r>
     </w:p>
     <w:p>
@@ -8629,7 +8706,23 @@
                 <w:sz w:val="22"/>
                 <w:szCs w:val="22"/>
               </w:rPr>
-              <w:t>Os dados fornecidos pelo radar serão processados pelo sistema de forma a criar estatísticas úteis. Vão ser utilizadas as velocidades para saber o sentido das viaturas (velocidade negativa e positiva referem-se a sentidos diferentes) e para calcular as velocidades médias de 10 em 10 minutos. É, também, criado um histórico de velocidades e vai ser guardada a velocidade máxima e mínima desde sempre. Vão ser utilizados os IDs dos objetos para fazer a contagem das viaturas de cada um dos sentidos, calculando também a sua diferença, dando a indicação de quantas viaturas estão naquela zona.</w:t>
+              <w:t xml:space="preserve">Os dados fornecidos pelo radar serão processados pelo sistema de forma a criar estatísticas úteis. Vão ser utilizadas as velocidades para saber o sentido das viaturas (velocidade negativa e positiva referem-se a sentidos diferentes) e para calcular as velocidades médias de 10 em 10 minutos. É, também, criado um histórico de velocidades e vai ser guardada a velocidade máxima e mínima desde sempre. Vão ser utilizados os </w:t>
+            </w:r>
+            <w:proofErr w:type="spellStart"/>
+            <w:r>
+              <w:rPr>
+                <w:sz w:val="22"/>
+                <w:szCs w:val="22"/>
+              </w:rPr>
+              <w:t>IDs</w:t>
+            </w:r>
+            <w:proofErr w:type="spellEnd"/>
+            <w:r>
+              <w:rPr>
+                <w:sz w:val="22"/>
+                <w:szCs w:val="22"/>
+              </w:rPr>
+              <w:t xml:space="preserve"> dos objetos para fazer a contagem das viaturas de cada um dos sentidos, calculando também a sua diferença, dando a indicação de quantas viaturas estão naquela zona.</w:t>
             </w:r>
           </w:p>
         </w:tc>
@@ -9280,10 +9373,13 @@
           <w:ilvl w:val="3"/>
           <w:numId w:val="2"/>
         </w:numPr>
-      </w:pPr>
-      <w:r>
-        <w:rPr>
-          <w:noProof/>
+        <w:rPr>
+          <w:lang w:val="pt-PT"/>
+        </w:rPr>
+      </w:pPr>
+      <w:r>
+        <w:rPr>
+          <w:lang w:val="pt-PT"/>
         </w:rPr>
         <mc:AlternateContent>
           <mc:Choice Requires="wpg">
@@ -9453,6 +9549,9 @@
         </mc:AlternateContent>
       </w:r>
       <w:r>
+        <w:rPr>
+          <w:lang w:val="pt-PT"/>
+        </w:rPr>
         <w:t>Diagrama de Atividades</w:t>
       </w:r>
     </w:p>
@@ -9889,7 +9988,21 @@
                 <w:sz w:val="22"/>
                 <w:szCs w:val="22"/>
               </w:rPr>
-              <w:t xml:space="preserve">Utilizador abre a aplicação. Sistema mostra a interface principal, que corresponde à interface com as informações para os condutores, utilizadores sem registo, ou seja são as estatísticas menos detalhadas. No caso dos condutores não farão mais nada, no caso das entidades registadas podem prosseguir à autenticação. </w:t>
+              <w:t xml:space="preserve">Utilizador abre a aplicação. Sistema mostra a interface principal, que corresponde à interface com as informações para os condutores, utilizadores sem registo, </w:t>
+            </w:r>
+            <w:r>
+              <w:rPr>
+                <w:sz w:val="22"/>
+                <w:szCs w:val="22"/>
+              </w:rPr>
+              <w:t>ou seja,</w:t>
+            </w:r>
+            <w:r>
+              <w:rPr>
+                <w:sz w:val="22"/>
+                <w:szCs w:val="22"/>
+              </w:rPr>
+              <w:t xml:space="preserve"> são as estatísticas menos detalhadas. No caso dos condutores não farão mais nada, no caso das entidades registadas podem prosseguir à autenticação. </w:t>
             </w:r>
           </w:p>
         </w:tc>
@@ -11615,7 +11728,15 @@
         <w:t>e</w:t>
       </w:r>
       <w:r>
-        <w:t xml:space="preserve"> monitoriza. Cada Radar tem um Administrador e cria vários objetos da classe DadosObjetos.</w:t>
+        <w:t xml:space="preserve"> monitoriza. Cada Radar tem um Administrador e cria vários objetos da classe </w:t>
+      </w:r>
+      <w:proofErr w:type="spellStart"/>
+      <w:r>
+        <w:t>DadosObjetos</w:t>
+      </w:r>
+      <w:proofErr w:type="spellEnd"/>
+      <w:r>
+        <w:t>.</w:t>
       </w:r>
     </w:p>
     <w:p>
@@ -11630,6 +11751,7 @@
         </w:tabs>
         <w:ind w:left="0" w:firstLine="851"/>
       </w:pPr>
+      <w:proofErr w:type="spellStart"/>
       <w:r>
         <w:rPr>
           <w:b/>
@@ -11637,6 +11759,7 @@
         </w:rPr>
         <w:t>DadosObjetos</w:t>
       </w:r>
+      <w:proofErr w:type="spellEnd"/>
       <w:r>
         <w:rPr>
           <w:b/>
@@ -11648,13 +11771,16 @@
         <w:t xml:space="preserve"> Esta classe </w:t>
       </w:r>
       <w:r>
-        <w:t>representa os objetos lidos pelos radares</w:t>
-      </w:r>
-      <w:r>
-        <w:t xml:space="preserve"> </w:t>
-      </w:r>
-      <w:r>
-        <w:t>Ou seja, cada objeto desta classe é um objeto que passou pela estrada, tendo um ID, um</w:t>
+        <w:t xml:space="preserve">representa os objetos lidos pelos </w:t>
+      </w:r>
+      <w:r>
+        <w:t>radares</w:t>
+      </w:r>
+      <w:r>
+        <w:t>. Ou</w:t>
+      </w:r>
+      <w:r>
+        <w:t xml:space="preserve"> seja, cada objeto desta classe é um objeto que passou pela estrada, tendo um ID, um</w:t>
       </w:r>
       <w:r>
         <w:t xml:space="preserve"> registo da hora, velocidade, sentido e tipo</w:t>
@@ -11663,7 +11789,15 @@
         <w:t xml:space="preserve"> (carro, mota, etc.)</w:t>
       </w:r>
       <w:r>
-        <w:t>. Cada objeto desta classe tem um só Radar, um só Type.</w:t>
+        <w:t xml:space="preserve">. Cada objeto desta classe tem um só Radar, um só </w:t>
+      </w:r>
+      <w:proofErr w:type="spellStart"/>
+      <w:r>
+        <w:t>Type</w:t>
+      </w:r>
+      <w:proofErr w:type="spellEnd"/>
+      <w:r>
+        <w:t>.</w:t>
       </w:r>
     </w:p>
     <w:p>
@@ -11678,6 +11812,7 @@
         </w:tabs>
         <w:ind w:left="0" w:firstLine="851"/>
       </w:pPr>
+      <w:proofErr w:type="spellStart"/>
       <w:r>
         <w:rPr>
           <w:b/>
@@ -11685,6 +11820,7 @@
         </w:rPr>
         <w:t>Type</w:t>
       </w:r>
+      <w:proofErr w:type="spellEnd"/>
       <w:r>
         <w:rPr>
           <w:b/>
@@ -11699,7 +11835,15 @@
         <w:t>n</w:t>
       </w:r>
       <w:r>
-        <w:t>do esse nome a um ID próprio. Cada uma destas classificações pode estar associada a vários objetos da classe DadosObjetos.</w:t>
+        <w:t xml:space="preserve">do esse nome a um ID próprio. Cada uma destas classificações pode estar associada a vários objetos da classe </w:t>
+      </w:r>
+      <w:proofErr w:type="spellStart"/>
+      <w:r>
+        <w:t>DadosObjetos</w:t>
+      </w:r>
+      <w:proofErr w:type="spellEnd"/>
+      <w:r>
+        <w:t>.</w:t>
       </w:r>
     </w:p>
     <w:p>
@@ -11722,7 +11866,23 @@
         <w:t>Estatísticas</w:t>
       </w:r>
       <w:r>
-        <w:t xml:space="preserve"> - Esta classe representa as estatísticas geradas com base nos vários objetos da classe DadosObjetos. Assim esta classe tem como atributos o tempo, e para cada sentido, um array com todas as velocidades de 10 minutos, a contagem, a velocidade média, máxima e mínima e um histórico com todas as velocidades. Esta classe tem ainda </w:t>
+        <w:t xml:space="preserve"> - Esta classe representa as estatísticas geradas com base nos vários objetos da classe </w:t>
+      </w:r>
+      <w:proofErr w:type="spellStart"/>
+      <w:r>
+        <w:t>DadosObjetos</w:t>
+      </w:r>
+      <w:proofErr w:type="spellEnd"/>
+      <w:r>
+        <w:t xml:space="preserve">. Assim esta classe tem como atributos o tempo, e para cada sentido, um </w:t>
+      </w:r>
+      <w:proofErr w:type="spellStart"/>
+      <w:r>
+        <w:t>array</w:t>
+      </w:r>
+      <w:proofErr w:type="spellEnd"/>
+      <w:r>
+        <w:t xml:space="preserve"> com todas as velocidades de 10 minutos, a contagem, a velocidade média, máxima e mínima e um histórico com todas as velocidades. Esta classe tem ainda </w:t>
       </w:r>
       <w:r>
         <w:t xml:space="preserve">vários </w:t>
@@ -11794,6 +11954,7 @@
       <w:r>
         <w:t xml:space="preserve">, </w:t>
       </w:r>
+      <w:proofErr w:type="spellStart"/>
       <w:r>
         <w:rPr>
           <w:i/>
@@ -11801,6 +11962,7 @@
         </w:rPr>
         <w:t>username</w:t>
       </w:r>
+      <w:proofErr w:type="spellEnd"/>
       <w:r>
         <w:t xml:space="preserve">, email e password. Sendo esta classe um cliente, está associada à classe Server. </w:t>
       </w:r>
@@ -11952,6 +12114,7 @@
           <w:bCs/>
         </w:rPr>
       </w:pPr>
+      <w:proofErr w:type="spellStart"/>
       <w:r>
         <w:rPr>
           <w:b/>
@@ -11959,6 +12122,7 @@
         </w:rPr>
         <w:t>JDBC_Connect</w:t>
       </w:r>
+      <w:proofErr w:type="spellEnd"/>
       <w:r>
         <w:rPr>
           <w:b/>
@@ -11967,7 +12131,31 @@
         <w:t xml:space="preserve"> - </w:t>
       </w:r>
       <w:r>
-        <w:t>Esta classe servirá para estabelecer a conexão entre o servidor e a base de dados, tendo como atributos o url_bd, o user e a pass da base de dados.</w:t>
+        <w:t xml:space="preserve">Esta classe servirá para estabelecer a conexão entre o servidor e a base de dados, tendo como atributos o </w:t>
+      </w:r>
+      <w:proofErr w:type="spellStart"/>
+      <w:r>
+        <w:t>url_bd</w:t>
+      </w:r>
+      <w:proofErr w:type="spellEnd"/>
+      <w:r>
+        <w:t xml:space="preserve">, o </w:t>
+      </w:r>
+      <w:proofErr w:type="spellStart"/>
+      <w:r>
+        <w:t>user</w:t>
+      </w:r>
+      <w:proofErr w:type="spellEnd"/>
+      <w:r>
+        <w:t xml:space="preserve"> e a </w:t>
+      </w:r>
+      <w:proofErr w:type="spellStart"/>
+      <w:r>
+        <w:t>pass</w:t>
+      </w:r>
+      <w:proofErr w:type="spellEnd"/>
+      <w:r>
+        <w:t xml:space="preserve"> da base de dados.</w:t>
       </w:r>
     </w:p>
     <w:p>
@@ -12235,7 +12423,13 @@
         </mc:AlternateContent>
       </w:r>
       <w:r>
-        <w:t xml:space="preserve">O diagrama de entidades também foi sendo ajustado mas conclui-se que o diagrama da base de dados seria o que está apresentado na figura 5. </w:t>
+        <w:t xml:space="preserve">O diagrama de entidades também foi sendo </w:t>
+      </w:r>
+      <w:r>
+        <w:t>ajustado,</w:t>
+      </w:r>
+      <w:r>
+        <w:t xml:space="preserve"> mas conclui-se que o diagrama da base de dados seria o que está apresentado na figura 5. </w:t>
       </w:r>
     </w:p>
     <w:p>
@@ -12299,8 +12493,13 @@
         <w:t xml:space="preserve"> nome e localização </w:t>
       </w:r>
       <w:r>
-        <w:t>como varchar</w:t>
-      </w:r>
+        <w:t xml:space="preserve">como </w:t>
+      </w:r>
+      <w:proofErr w:type="spellStart"/>
+      <w:r>
+        <w:t>varchar</w:t>
+      </w:r>
+      <w:proofErr w:type="spellEnd"/>
       <w:r>
         <w:t xml:space="preserve">, </w:t>
       </w:r>
@@ -12311,8 +12510,13 @@
         <w:t>o número de vias e sentidos que monitoriza</w:t>
       </w:r>
       <w:r>
-        <w:t xml:space="preserve"> como integer.</w:t>
-      </w:r>
+        <w:t xml:space="preserve"> como </w:t>
+      </w:r>
+      <w:proofErr w:type="spellStart"/>
+      <w:r>
+        <w:t>integer</w:t>
+      </w:r>
+      <w:proofErr w:type="spellEnd"/>
       <w:r>
         <w:t>.</w:t>
       </w:r>
@@ -12336,29 +12540,38 @@
           <w:b/>
           <w:bCs/>
         </w:rPr>
-        <w:t xml:space="preserve"> D</w:t>
-      </w:r>
+        <w:t xml:space="preserve"> </w:t>
+      </w:r>
+      <w:proofErr w:type="spellStart"/>
       <w:r>
         <w:rPr>
           <w:b/>
           <w:bCs/>
         </w:rPr>
-        <w:t>ados</w:t>
+        <w:t>D</w:t>
       </w:r>
       <w:r>
         <w:rPr>
           <w:b/>
           <w:bCs/>
         </w:rPr>
-        <w:t>O</w:t>
+        <w:t>ados</w:t>
       </w:r>
       <w:r>
         <w:rPr>
           <w:b/>
           <w:bCs/>
         </w:rPr>
+        <w:t>O</w:t>
+      </w:r>
+      <w:r>
+        <w:rPr>
+          <w:b/>
+          <w:bCs/>
+        </w:rPr>
         <w:t>bjetos</w:t>
       </w:r>
+      <w:proofErr w:type="spellEnd"/>
       <w:r>
         <w:t xml:space="preserve"> – Esta tabela </w:t>
       </w:r>
@@ -12381,8 +12594,13 @@
         <w:t>o registo da hora</w:t>
       </w:r>
       <w:r>
-        <w:t>, como timestamp</w:t>
-      </w:r>
+        <w:t xml:space="preserve">, como </w:t>
+      </w:r>
+      <w:proofErr w:type="spellStart"/>
+      <w:r>
+        <w:t>timestamp</w:t>
+      </w:r>
+      <w:proofErr w:type="spellEnd"/>
       <w:r>
         <w:t>,</w:t>
       </w:r>
@@ -12393,7 +12611,15 @@
         <w:t xml:space="preserve"> velocidade</w:t>
       </w:r>
       <w:r>
-        <w:t>, como integer,</w:t>
+        <w:t xml:space="preserve">, como </w:t>
+      </w:r>
+      <w:proofErr w:type="spellStart"/>
+      <w:r>
+        <w:t>integer</w:t>
+      </w:r>
+      <w:proofErr w:type="spellEnd"/>
+      <w:r>
+        <w:t>,</w:t>
       </w:r>
       <w:r>
         <w:t xml:space="preserve"> </w:t>
@@ -12405,7 +12631,39 @@
         <w:t xml:space="preserve">sentido </w:t>
       </w:r>
       <w:r>
-        <w:t>como varchar. Tem ainda como chaves estrangeiras, as chaves primárias das tabelas Radar, id_radar, e Type_Objeto, id_type. Uma vez que, cada objeto é lido por um certo radar e pertence a um dos tipos de objetos.</w:t>
+        <w:t xml:space="preserve">como </w:t>
+      </w:r>
+      <w:proofErr w:type="spellStart"/>
+      <w:r>
+        <w:t>varchar</w:t>
+      </w:r>
+      <w:proofErr w:type="spellEnd"/>
+      <w:r>
+        <w:t xml:space="preserve">. Tem ainda como chaves estrangeiras, as chaves primárias das tabelas Radar, </w:t>
+      </w:r>
+      <w:proofErr w:type="spellStart"/>
+      <w:r>
+        <w:t>id_radar</w:t>
+      </w:r>
+      <w:proofErr w:type="spellEnd"/>
+      <w:r>
+        <w:t xml:space="preserve">, e </w:t>
+      </w:r>
+      <w:proofErr w:type="spellStart"/>
+      <w:r>
+        <w:t>Type_Objeto</w:t>
+      </w:r>
+      <w:proofErr w:type="spellEnd"/>
+      <w:r>
+        <w:t xml:space="preserve">, </w:t>
+      </w:r>
+      <w:proofErr w:type="spellStart"/>
+      <w:r>
+        <w:t>id_type</w:t>
+      </w:r>
+      <w:proofErr w:type="spellEnd"/>
+      <w:r>
+        <w:t>. Uma vez que, cada objeto é lido por um certo radar e pertence a um dos tipos de objetos.</w:t>
       </w:r>
     </w:p>
     <w:p>
@@ -12422,6 +12680,7 @@
       <w:r>
         <w:t xml:space="preserve"> </w:t>
       </w:r>
+      <w:proofErr w:type="spellStart"/>
       <w:r>
         <w:rPr>
           <w:b/>
@@ -12450,6 +12709,7 @@
         </w:rPr>
         <w:t>jeto</w:t>
       </w:r>
+      <w:proofErr w:type="spellEnd"/>
       <w:r>
         <w:t xml:space="preserve"> – </w:t>
       </w:r>
@@ -12466,7 +12726,15 @@
         <w:t xml:space="preserve"> </w:t>
       </w:r>
       <w:r>
-        <w:t>classificações dos objetos e associa-os a um ID, id_type, que serve com chave primária da tabela.</w:t>
+        <w:t xml:space="preserve">classificações dos objetos e associa-os a um ID, </w:t>
+      </w:r>
+      <w:proofErr w:type="spellStart"/>
+      <w:r>
+        <w:t>id_type</w:t>
+      </w:r>
+      <w:proofErr w:type="spellEnd"/>
+      <w:r>
+        <w:t>, que serve com chave primária da tabela.</w:t>
       </w:r>
     </w:p>
     <w:p>
@@ -12504,16 +12772,48 @@
         <w:t>e</w:t>
       </w:r>
       <w:r>
-        <w:t>m o nome, username, email</w:t>
-      </w:r>
-      <w:r>
-        <w:t>, como varchar,</w:t>
+        <w:t xml:space="preserve">m o nome, </w:t>
+      </w:r>
+      <w:proofErr w:type="spellStart"/>
+      <w:r>
+        <w:t>username</w:t>
+      </w:r>
+      <w:proofErr w:type="spellEnd"/>
+      <w:r>
+        <w:t>, email</w:t>
+      </w:r>
+      <w:r>
+        <w:t xml:space="preserve">, como </w:t>
+      </w:r>
+      <w:proofErr w:type="spellStart"/>
+      <w:r>
+        <w:t>varchar</w:t>
+      </w:r>
+      <w:proofErr w:type="spellEnd"/>
+      <w:r>
+        <w:t>,</w:t>
       </w:r>
       <w:r>
         <w:t xml:space="preserve"> e tipo de entidade</w:t>
       </w:r>
       <w:r>
-        <w:t xml:space="preserve"> (Type_Entidadeid) e um ID único como integer. </w:t>
+        <w:t xml:space="preserve"> (</w:t>
+      </w:r>
+      <w:proofErr w:type="spellStart"/>
+      <w:r>
+        <w:t>Type_Entidadeid</w:t>
+      </w:r>
+      <w:proofErr w:type="spellEnd"/>
+      <w:r>
+        <w:t xml:space="preserve">) e um ID único como </w:t>
+      </w:r>
+      <w:proofErr w:type="spellStart"/>
+      <w:r>
+        <w:t>integer</w:t>
+      </w:r>
+      <w:proofErr w:type="spellEnd"/>
+      <w:r>
+        <w:t xml:space="preserve">. </w:t>
       </w:r>
     </w:p>
     <w:p>
@@ -12551,6 +12851,7 @@
       <w:r>
         <w:t xml:space="preserve"> </w:t>
       </w:r>
+      <w:proofErr w:type="spellStart"/>
       <w:r>
         <w:rPr>
           <w:b/>
@@ -12579,6 +12880,7 @@
         </w:rPr>
         <w:t>ntidades</w:t>
       </w:r>
+      <w:proofErr w:type="spellEnd"/>
       <w:r>
         <w:t xml:space="preserve"> – Aqui pode se encontrar o significado do tipo de entidade registado na tabela de entidades, sendo 0 utilizador administrativo e 1 um utilizador não administrativo.</w:t>
       </w:r>
@@ -12642,13 +12944,34 @@
         <w:t xml:space="preserve"> – </w:t>
       </w:r>
       <w:r>
-        <w:t>Esta tabela guarda o username</w:t>
-      </w:r>
+        <w:t xml:space="preserve">Esta tabela guarda o </w:t>
+      </w:r>
+      <w:proofErr w:type="spellStart"/>
+      <w:r>
+        <w:t>username</w:t>
+      </w:r>
+      <w:proofErr w:type="spellEnd"/>
       <w:r>
         <w:t xml:space="preserve"> e password</w:t>
       </w:r>
       <w:r>
-        <w:t xml:space="preserve"> das entidades, sendo o user a chave primária. Desta forma, é possível manter as passwords numa tabela separada da tabela das Entidades, mas existe na mesma uma relação, sendo que as entidades recebem como chave estrangeira o username.</w:t>
+        <w:t xml:space="preserve"> das entidades, sendo o </w:t>
+      </w:r>
+      <w:proofErr w:type="spellStart"/>
+      <w:r>
+        <w:t>user</w:t>
+      </w:r>
+      <w:proofErr w:type="spellEnd"/>
+      <w:r>
+        <w:t xml:space="preserve"> a chave primária. Desta forma, é possível manter as passwords numa tabela separada da tabela das Entidades, mas existe na mesma uma relação, sendo que as entidades recebem como chave estrangeira o </w:t>
+      </w:r>
+      <w:proofErr w:type="spellStart"/>
+      <w:r>
+        <w:t>username</w:t>
+      </w:r>
+      <w:proofErr w:type="spellEnd"/>
+      <w:r>
+        <w:t>.</w:t>
       </w:r>
     </w:p>
     <w:p>
@@ -12739,13 +13062,19 @@
         <w:rPr>
           <w:szCs w:val="22"/>
         </w:rPr>
-        <w:t xml:space="preserve"> base de dados optou-se por</w:t>
+        <w:t xml:space="preserve"> base de dados optou-se </w:t>
       </w:r>
       <w:r>
         <w:rPr>
           <w:szCs w:val="22"/>
         </w:rPr>
-        <w:t>, invés de numa tabela,</w:t>
+        <w:t>por invés</w:t>
+      </w:r>
+      <w:r>
+        <w:rPr>
+          <w:szCs w:val="22"/>
+        </w:rPr>
+        <w:t xml:space="preserve"> de numa tabela,</w:t>
       </w:r>
       <w:r>
         <w:rPr>
@@ -12805,8 +13134,13 @@
         <w:t>vistas materializadas</w:t>
       </w:r>
       <w:r>
-        <w:t xml:space="preserve"> a partir dos dados da tabela DadosObjetos</w:t>
-      </w:r>
+        <w:t xml:space="preserve"> a partir dos dados da tabela </w:t>
+      </w:r>
+      <w:proofErr w:type="spellStart"/>
+      <w:r>
+        <w:t>DadosObjetos</w:t>
+      </w:r>
+      <w:proofErr w:type="spellEnd"/>
       <w:r>
         <w:t xml:space="preserve">. </w:t>
       </w:r>
@@ -12828,16 +13162,26 @@
           <w:numId w:val="31"/>
         </w:numPr>
       </w:pPr>
+      <w:proofErr w:type="spellStart"/>
       <w:r>
         <w:rPr>
           <w:b/>
           <w:bCs/>
         </w:rPr>
-        <w:t xml:space="preserve">histórico_sentido – </w:t>
+        <w:t>histórico_sentido</w:t>
+      </w:r>
+      <w:proofErr w:type="spellEnd"/>
+      <w:r>
+        <w:rPr>
+          <w:b/>
+          <w:bCs/>
+        </w:rPr>
+        <w:t xml:space="preserve"> – </w:t>
       </w:r>
       <w:r>
         <w:t xml:space="preserve">Esta vista serve de histórico para velocidades registados pelo radar, estando cada registo associado a uma </w:t>
       </w:r>
+      <w:proofErr w:type="spellStart"/>
       <w:r>
         <w:rPr>
           <w:i/>
@@ -12845,6 +13189,7 @@
         </w:rPr>
         <w:t>timestamp</w:t>
       </w:r>
+      <w:proofErr w:type="spellEnd"/>
       <w:r>
         <w:t xml:space="preserve"> (Data e hora)</w:t>
       </w:r>
@@ -12882,51 +13227,60 @@
           <w:numId w:val="31"/>
         </w:numPr>
       </w:pPr>
+      <w:proofErr w:type="spellStart"/>
       <w:r>
         <w:rPr>
           <w:b/>
           <w:bCs/>
         </w:rPr>
-        <w:t xml:space="preserve">estatisiticas_sentido - </w:t>
-      </w:r>
-      <w:r>
-        <w:t xml:space="preserve">Esta vista serve para </w:t>
-      </w:r>
-      <w:r>
-        <w:t>fazer a avaliação do</w:t>
-      </w:r>
-      <w:r>
-        <w:t xml:space="preserve"> estado d</w:t>
-      </w:r>
-      <w:r>
-        <w:t>o</w:t>
-      </w:r>
-      <w:r>
-        <w:t xml:space="preserve"> tr</w:t>
-      </w:r>
-      <w:r>
-        <w:t>â</w:t>
-      </w:r>
-      <w:r>
-        <w:t>nsito</w:t>
-      </w:r>
-      <w:r>
-        <w:t xml:space="preserve">, </w:t>
-      </w:r>
-      <w:r>
-        <w:t>utilizando as velocidades médias e contagens registad</w:t>
-      </w:r>
-      <w:r>
-        <w:t>a</w:t>
-      </w:r>
-      <w:r>
-        <w:t xml:space="preserve">s na vista </w:t>
-      </w:r>
+        <w:t>estatisiticas_sentido</w:t>
+      </w:r>
+      <w:proofErr w:type="spellEnd"/>
       <w:r>
         <w:rPr>
           <w:b/>
           <w:bCs/>
         </w:rPr>
+        <w:t xml:space="preserve"> - </w:t>
+      </w:r>
+      <w:r>
+        <w:t xml:space="preserve">Esta vista serve para </w:t>
+      </w:r>
+      <w:r>
+        <w:t>fazer a avaliação do</w:t>
+      </w:r>
+      <w:r>
+        <w:t xml:space="preserve"> estado d</w:t>
+      </w:r>
+      <w:r>
+        <w:t>o</w:t>
+      </w:r>
+      <w:r>
+        <w:t xml:space="preserve"> tr</w:t>
+      </w:r>
+      <w:r>
+        <w:t>â</w:t>
+      </w:r>
+      <w:r>
+        <w:t>nsito</w:t>
+      </w:r>
+      <w:r>
+        <w:t xml:space="preserve">, </w:t>
+      </w:r>
+      <w:r>
+        <w:t>utilizando as velocidades médias e contagens registad</w:t>
+      </w:r>
+      <w:r>
+        <w:t>a</w:t>
+      </w:r>
+      <w:r>
+        <w:t xml:space="preserve">s na vista </w:t>
+      </w:r>
+      <w:r>
+        <w:rPr>
+          <w:b/>
+          <w:bCs/>
+        </w:rPr>
         <w:t>sentido_last_10</w:t>
       </w:r>
       <w:r>
@@ -12973,10 +13327,42 @@
         <w:t>figura 5</w:t>
       </w:r>
       <w:r>
-        <w:t>), prosseguiu-se à implementação da Base de Dados. Para a criação da base de dados utilizou-se o sistema PostgreSQL e a plataforma pgAdmin, dois softwares open source potentes que utilizam principalmente programação SQL para a realização das suas tarefas.</w:t>
-      </w:r>
-      <w:r>
-        <w:t xml:space="preserve"> Foram escolhidos estes softwares pela sua popularidade e pelas suas facilidades de uso, já que o pgAdmin permite fácil manipulação das tabelas e dos seus dados.</w:t>
+        <w:t xml:space="preserve">), prosseguiu-se à implementação da Base de Dados. Para a criação da base de dados utilizou-se o sistema </w:t>
+      </w:r>
+      <w:proofErr w:type="spellStart"/>
+      <w:r>
+        <w:t>PostgreSQL</w:t>
+      </w:r>
+      <w:proofErr w:type="spellEnd"/>
+      <w:r>
+        <w:t xml:space="preserve"> e a plataforma </w:t>
+      </w:r>
+      <w:proofErr w:type="spellStart"/>
+      <w:r>
+        <w:t>pgAdmin</w:t>
+      </w:r>
+      <w:proofErr w:type="spellEnd"/>
+      <w:r>
+        <w:t xml:space="preserve">, dois softwares open </w:t>
+      </w:r>
+      <w:proofErr w:type="spellStart"/>
+      <w:r>
+        <w:t>source</w:t>
+      </w:r>
+      <w:proofErr w:type="spellEnd"/>
+      <w:r>
+        <w:t xml:space="preserve"> potentes que utilizam principalmente programação SQL para a realização das suas tarefas.</w:t>
+      </w:r>
+      <w:r>
+        <w:t xml:space="preserve"> Foram escolhidos estes softwares pela sua popularidade e pelas suas facilidades de uso, já que o </w:t>
+      </w:r>
+      <w:proofErr w:type="spellStart"/>
+      <w:r>
+        <w:t>pgAdmin</w:t>
+      </w:r>
+      <w:proofErr w:type="spellEnd"/>
+      <w:r>
+        <w:t xml:space="preserve"> permite fácil manipulação das tabelas e dos seus dados.</w:t>
       </w:r>
       <w:r>
         <w:t xml:space="preserve"> O código para a implementação da base de dados poderá ser encontrado em </w:t>
@@ -12985,7 +13371,21 @@
         <w:rPr>
           <w:highlight w:val="yellow"/>
         </w:rPr>
-        <w:t>Anexo/FicheiroSQL?.</w:t>
+        <w:t>Anexo/</w:t>
+      </w:r>
+      <w:proofErr w:type="spellStart"/>
+      <w:r>
+        <w:rPr>
+          <w:highlight w:val="yellow"/>
+        </w:rPr>
+        <w:t>FicheiroSQL</w:t>
+      </w:r>
+      <w:proofErr w:type="spellEnd"/>
+      <w:r>
+        <w:rPr>
+          <w:highlight w:val="yellow"/>
+        </w:rPr>
+        <w:t>?.</w:t>
       </w:r>
     </w:p>
     <w:p>
@@ -13014,33 +13414,81 @@
           <w:b/>
           <w:bCs/>
         </w:rPr>
-        <w:t>Radar, DadosObjetos, Type_Objeto, Entidades, Type_Entidades, Login</w:t>
-      </w:r>
+        <w:t xml:space="preserve">Radar, </w:t>
+      </w:r>
+      <w:proofErr w:type="spellStart"/>
       <w:r>
         <w:rPr>
           <w:b/>
           <w:bCs/>
         </w:rPr>
-        <w:t xml:space="preserve"> </w:t>
-      </w:r>
-      <w:r>
-        <w:t>e</w:t>
-      </w:r>
+        <w:t>DadosObjetos</w:t>
+      </w:r>
+      <w:proofErr w:type="spellEnd"/>
       <w:r>
         <w:rPr>
           <w:b/>
           <w:bCs/>
         </w:rPr>
-        <w:t xml:space="preserve"> Estado.</w:t>
-      </w:r>
+        <w:t xml:space="preserve">, </w:t>
+      </w:r>
+      <w:proofErr w:type="spellStart"/>
       <w:r>
         <w:rPr>
           <w:b/>
           <w:bCs/>
         </w:rPr>
+        <w:t>Type_Objeto</w:t>
+      </w:r>
+      <w:proofErr w:type="spellEnd"/>
+      <w:r>
+        <w:rPr>
+          <w:b/>
+          <w:bCs/>
+        </w:rPr>
+        <w:t xml:space="preserve">, Entidades, </w:t>
+      </w:r>
+      <w:proofErr w:type="spellStart"/>
+      <w:r>
+        <w:rPr>
+          <w:b/>
+          <w:bCs/>
+        </w:rPr>
+        <w:t>Type_Entidades</w:t>
+      </w:r>
+      <w:proofErr w:type="spellEnd"/>
+      <w:r>
+        <w:rPr>
+          <w:b/>
+          <w:bCs/>
+        </w:rPr>
+        <w:t>, Login</w:t>
+      </w:r>
+      <w:r>
+        <w:rPr>
+          <w:b/>
+          <w:bCs/>
+        </w:rPr>
         <w:t xml:space="preserve"> </w:t>
       </w:r>
       <w:r>
+        <w:t>e</w:t>
+      </w:r>
+      <w:r>
+        <w:rPr>
+          <w:b/>
+          <w:bCs/>
+        </w:rPr>
+        <w:t xml:space="preserve"> Estado.</w:t>
+      </w:r>
+      <w:r>
+        <w:rPr>
+          <w:b/>
+          <w:bCs/>
+        </w:rPr>
+        <w:t xml:space="preserve"> </w:t>
+      </w:r>
+      <w:r>
         <w:t>A criação da</w:t>
       </w:r>
       <w:r>
@@ -13127,7 +13575,31 @@
         <w:t xml:space="preserve"> Assim, como a tabela não estava a ser usada, foi retirada da base de dados. Fez-se ainda uma al</w:t>
       </w:r>
       <w:r>
-        <w:t>teração na tabela DadosObjetos, passando o campo sentido de varchar para integer.</w:t>
+        <w:t xml:space="preserve">teração na tabela </w:t>
+      </w:r>
+      <w:proofErr w:type="spellStart"/>
+      <w:r>
+        <w:t>DadosObjetos</w:t>
+      </w:r>
+      <w:proofErr w:type="spellEnd"/>
+      <w:r>
+        <w:t xml:space="preserve">, passando o campo sentido de </w:t>
+      </w:r>
+      <w:proofErr w:type="spellStart"/>
+      <w:r>
+        <w:t>varchar</w:t>
+      </w:r>
+      <w:proofErr w:type="spellEnd"/>
+      <w:r>
+        <w:t xml:space="preserve"> para </w:t>
+      </w:r>
+      <w:proofErr w:type="spellStart"/>
+      <w:r>
+        <w:t>integer</w:t>
+      </w:r>
+      <w:proofErr w:type="spellEnd"/>
+      <w:r>
+        <w:t>.</w:t>
       </w:r>
     </w:p>
     <w:p>
@@ -13141,10 +13613,15 @@
       <w:bookmarkStart w:id="69" w:name="_Toc29060399"/>
       <w:bookmarkStart w:id="70" w:name="_Toc29515755"/>
       <w:r>
-        <w:t>Criação das views</w:t>
+        <w:t xml:space="preserve">Criação das </w:t>
+      </w:r>
+      <w:proofErr w:type="spellStart"/>
+      <w:r>
+        <w:t>views</w:t>
       </w:r>
       <w:bookmarkEnd w:id="69"/>
       <w:bookmarkEnd w:id="70"/>
+      <w:proofErr w:type="spellEnd"/>
       <w:r>
         <w:t xml:space="preserve"> </w:t>
       </w:r>
@@ -13172,6 +13649,7 @@
       <w:r>
         <w:t xml:space="preserve"> </w:t>
       </w:r>
+      <w:proofErr w:type="spellStart"/>
       <w:r>
         <w:rPr>
           <w:i/>
@@ -13179,6 +13657,7 @@
         </w:rPr>
         <w:t>datastream</w:t>
       </w:r>
+      <w:proofErr w:type="spellEnd"/>
       <w:r>
         <w:t xml:space="preserve"> dos dados de um radar, </w:t>
       </w:r>
@@ -13222,7 +13701,15 @@
         <w:t>,</w:t>
       </w:r>
       <w:r>
-        <w:t xml:space="preserve"> utilizando unicamente ao ficheiro de excel fornecido.</w:t>
+        <w:t xml:space="preserve"> utilizando unicamente ao ficheiro de </w:t>
+      </w:r>
+      <w:proofErr w:type="spellStart"/>
+      <w:r>
+        <w:t>excel</w:t>
+      </w:r>
+      <w:proofErr w:type="spellEnd"/>
+      <w:r>
+        <w:t xml:space="preserve"> fornecido.</w:t>
       </w:r>
       <w:r>
         <w:t xml:space="preserve"> </w:t>
@@ -13251,13 +13738,22 @@
           <w:numId w:val="31"/>
         </w:numPr>
       </w:pPr>
+      <w:proofErr w:type="spellStart"/>
       <w:r>
         <w:rPr>
           <w:b/>
           <w:bCs/>
         </w:rPr>
         <w:lastRenderedPageBreak/>
-        <w:t>sentido_all –</w:t>
+        <w:t>sentido_all</w:t>
+      </w:r>
+      <w:proofErr w:type="spellEnd"/>
+      <w:r>
+        <w:rPr>
+          <w:b/>
+          <w:bCs/>
+        </w:rPr>
+        <w:t xml:space="preserve"> –</w:t>
       </w:r>
       <w:r>
         <w:t xml:space="preserve"> </w:t>
@@ -13287,11 +13783,21 @@
       <w:r>
         <w:t xml:space="preserve">equivale à vista </w:t>
       </w:r>
+      <w:proofErr w:type="spellStart"/>
       <w:r>
         <w:t>estatisiticas_sentido</w:t>
       </w:r>
-      <w:r>
-        <w:t>, mas invés de usar a vista sentido_last_10, é criada a partir da vista sentido_all.</w:t>
+      <w:proofErr w:type="spellEnd"/>
+      <w:r>
+        <w:t xml:space="preserve">, mas invés de usar a vista sentido_last_10, é criada a partir da vista </w:t>
+      </w:r>
+      <w:proofErr w:type="spellStart"/>
+      <w:r>
+        <w:t>sentido_all</w:t>
+      </w:r>
+      <w:proofErr w:type="spellEnd"/>
+      <w:r>
+        <w:t>.</w:t>
       </w:r>
     </w:p>
     <w:p>
@@ -13339,6 +13845,7 @@
       <w:r>
         <w:t xml:space="preserve">Este ficheiro foi analisado pelo grupo e alterado de forma a ser facilmente importado para a tabela </w:t>
       </w:r>
+      <w:proofErr w:type="spellStart"/>
       <w:r>
         <w:rPr>
           <w:b/>
@@ -13346,6 +13853,7 @@
         </w:rPr>
         <w:t>dadosobjetos</w:t>
       </w:r>
+      <w:proofErr w:type="spellEnd"/>
       <w:r>
         <w:t>. Fo</w:t>
       </w:r>
@@ -13365,6 +13873,7 @@
       <w:r>
         <w:t>’, ‘</w:t>
       </w:r>
+      <w:proofErr w:type="spellStart"/>
       <w:r>
         <w:rPr>
           <w:i/>
@@ -13372,9 +13881,11 @@
         </w:rPr>
         <w:t>BusNo</w:t>
       </w:r>
+      <w:proofErr w:type="spellEnd"/>
       <w:r>
         <w:t>’, ‘</w:t>
       </w:r>
+      <w:proofErr w:type="spellStart"/>
       <w:r>
         <w:rPr>
           <w:i/>
@@ -13382,139 +13893,164 @@
         </w:rPr>
         <w:t>MilliSecs</w:t>
       </w:r>
+      <w:proofErr w:type="spellEnd"/>
       <w:r>
         <w:t>’, ‘</w:t>
       </w:r>
+      <w:proofErr w:type="spellStart"/>
       <w:r>
         <w:rPr>
           <w:i/>
           <w:iCs/>
         </w:rPr>
-        <w:t>Seconds’</w:t>
-      </w:r>
-      <w:r>
-        <w:t>,</w:t>
-      </w:r>
-      <w:r>
-        <w:t xml:space="preserve"> ‘</w:t>
-      </w:r>
+        <w:t>Seconds</w:t>
+      </w:r>
+      <w:proofErr w:type="spellEnd"/>
       <w:r>
         <w:rPr>
           <w:i/>
           <w:iCs/>
         </w:rPr>
-        <w:t>Speed</w:t>
-      </w:r>
-      <w:r>
-        <w:t xml:space="preserve"> </w:t>
+        <w:t>’</w:t>
+      </w:r>
+      <w:r>
+        <w:t>,</w:t>
+      </w:r>
+      <w:r>
+        <w:t xml:space="preserve"> ‘</w:t>
       </w:r>
       <w:r>
         <w:rPr>
           <w:i/>
           <w:iCs/>
         </w:rPr>
-        <w:t>[m/s]</w:t>
-      </w:r>
-      <w:r>
-        <w:t>’ e ‘</w:t>
+        <w:t>Speed</w:t>
+      </w:r>
+      <w:r>
+        <w:t xml:space="preserve"> </w:t>
       </w:r>
       <w:r>
         <w:rPr>
           <w:i/>
           <w:iCs/>
         </w:rPr>
-        <w:t>L’</w:t>
+        <w:t>[m/s]</w:t>
+      </w:r>
+      <w:r>
+        <w:t>’ e ‘</w:t>
       </w:r>
       <w:r>
         <w:rPr>
           <w:i/>
           <w:iCs/>
         </w:rPr>
-        <w:t xml:space="preserve"> </w:t>
-      </w:r>
-      <w:r>
-        <w:t xml:space="preserve">pois foram considerados informações </w:t>
-      </w:r>
-      <w:r>
-        <w:t>desnecessários, já que não iriam ser utilizados nas tabelas nem mostrados na interface da aplicação</w:t>
-      </w:r>
-      <w:bookmarkStart w:id="75" w:name="_GoBack"/>
-      <w:bookmarkEnd w:id="75"/>
-      <w:r>
-        <w:t>. Após isto, fo</w:t>
-      </w:r>
-      <w:r>
-        <w:t>ram</w:t>
-      </w:r>
-      <w:r>
-        <w:t xml:space="preserve"> retirado</w:t>
-      </w:r>
-      <w:r>
-        <w:t>s</w:t>
-      </w:r>
-      <w:r>
-        <w:t xml:space="preserve"> os registos</w:t>
-      </w:r>
-      <w:r>
-        <w:t xml:space="preserve"> cujos valores não fossem ‘0’</w:t>
-      </w:r>
-      <w:r>
-        <w:t xml:space="preserve"> da</w:t>
-      </w:r>
-      <w:r>
-        <w:t>s colunas</w:t>
-      </w:r>
-      <w:r>
-        <w:t xml:space="preserve"> ‘</w:t>
+        <w:t>L’</w:t>
       </w:r>
       <w:r>
         <w:rPr>
           <w:i/>
           <w:iCs/>
         </w:rPr>
-        <w:t>ML/(Sensor)Zone’</w:t>
-      </w:r>
-      <w:r>
-        <w:t xml:space="preserve"> e ‘</w:t>
+        <w:t xml:space="preserve"> </w:t>
+      </w:r>
+      <w:r>
+        <w:t xml:space="preserve">pois foram considerados informações </w:t>
+      </w:r>
+      <w:r>
+        <w:t>desnecessários, já que não iriam ser utilizados nas tabelas nem mostrados na interface da aplicação</w:t>
+      </w:r>
+      <w:r>
+        <w:t>. Após isto, fo</w:t>
+      </w:r>
+      <w:r>
+        <w:t>ram</w:t>
+      </w:r>
+      <w:r>
+        <w:t xml:space="preserve"> retirado</w:t>
+      </w:r>
+      <w:r>
+        <w:t>s</w:t>
+      </w:r>
+      <w:r>
+        <w:t xml:space="preserve"> os registos</w:t>
+      </w:r>
+      <w:r>
+        <w:t xml:space="preserve"> cujos valores não fossem ‘0’</w:t>
+      </w:r>
+      <w:r>
+        <w:t xml:space="preserve"> da</w:t>
+      </w:r>
+      <w:r>
+        <w:t>s colunas</w:t>
+      </w:r>
+      <w:r>
+        <w:t xml:space="preserve"> ‘</w:t>
       </w:r>
       <w:r>
         <w:rPr>
           <w:i/>
           <w:iCs/>
         </w:rPr>
-        <w:t>MesaZone’</w:t>
-      </w:r>
+        <w:t>ML/(Sensor)Zone’</w:t>
+      </w:r>
+      <w:r>
+        <w:t xml:space="preserve"> e ‘</w:t>
+      </w:r>
+      <w:proofErr w:type="spellStart"/>
       <w:r>
         <w:rPr>
           <w:i/>
           <w:iCs/>
         </w:rPr>
-        <w:t xml:space="preserve"> </w:t>
-      </w:r>
-      <w:r>
-        <w:t>para que não houvesse registos duplicados de objetos, já que o mesmo objeto poderia ser detetado em duas zonas diferentes</w:t>
-      </w:r>
-      <w:r>
-        <w:t xml:space="preserve"> ao mesmo tempo</w:t>
-      </w:r>
-      <w:r>
-        <w:t>.</w:t>
-      </w:r>
-    </w:p>
-    <w:p>
-      <w:pPr>
-        <w:ind w:firstLine="680"/>
-      </w:pPr>
-      <w:r>
-        <w:t>Como os ‘</w:t>
-      </w:r>
+        <w:t>MesaZone</w:t>
+      </w:r>
+      <w:proofErr w:type="spellEnd"/>
       <w:r>
         <w:rPr>
           <w:i/>
           <w:iCs/>
         </w:rPr>
+        <w:t>’</w:t>
+      </w:r>
+      <w:r>
+        <w:rPr>
+          <w:i/>
+          <w:iCs/>
+        </w:rPr>
+        <w:t xml:space="preserve"> </w:t>
+      </w:r>
+      <w:r>
+        <w:t xml:space="preserve">para que não </w:t>
+      </w:r>
+      <w:r>
+        <w:t>houvesse</w:t>
+      </w:r>
+      <w:r>
+        <w:t xml:space="preserve"> registos duplicados de objetos, já que o mesmo objeto poderia ser detetado em duas zonas diferentes</w:t>
+      </w:r>
+      <w:r>
+        <w:t xml:space="preserve"> ao mesmo tempo</w:t>
+      </w:r>
+      <w:r>
+        <w:t>.</w:t>
+      </w:r>
+    </w:p>
+    <w:p>
+      <w:pPr>
+        <w:ind w:firstLine="680"/>
+      </w:pPr>
+      <w:r>
+        <w:t>Como os ‘</w:t>
+      </w:r>
+      <w:proofErr w:type="spellStart"/>
+      <w:r>
+        <w:rPr>
+          <w:i/>
+          <w:iCs/>
+        </w:rPr>
         <w:t>ObjectID’s</w:t>
       </w:r>
+      <w:proofErr w:type="spellEnd"/>
       <w:r>
         <w:t xml:space="preserve"> repetiam a cada 255 registos, foram renumerados de forma a que isto não acontecesse. Foi </w:t>
       </w:r>
@@ -13540,7 +14076,15 @@
         <w:t>,</w:t>
       </w:r>
       <w:r>
-        <w:t xml:space="preserve"> baseado no sinal das velocidades associados, sendo ‘0’ associado a velocidades negativos, e ‘1’ associado a velocidades positivos. Por último, adicionou-se uma coluna ‘id_radar’, existindo nesta coluna unicamente o valor ‘1’, já que todos os registos eram do mesmo radar</w:t>
+        <w:t xml:space="preserve"> baseado no sinal das velocidades associados, sendo ‘0’ associado a velocidades negativos, e ‘1’ associado a velocidades positivos. Por último, adicionou-se uma coluna ‘</w:t>
+      </w:r>
+      <w:proofErr w:type="spellStart"/>
+      <w:r>
+        <w:t>id_radar</w:t>
+      </w:r>
+      <w:proofErr w:type="spellEnd"/>
+      <w:r>
+        <w:t>’, existindo nesta coluna unicamente o valor ‘1’, já que todos os registos eram do mesmo radar</w:t>
       </w:r>
       <w:r>
         <w:t>.</w:t>
@@ -13553,15 +14097,32 @@
       <w:r>
         <w:t xml:space="preserve">Após a filtração dos dados, o ficheiro foi exportado para formato CSV e importado na tabela </w:t>
       </w:r>
+      <w:proofErr w:type="spellStart"/>
       <w:r>
         <w:rPr>
           <w:b/>
           <w:bCs/>
         </w:rPr>
-        <w:t xml:space="preserve">dadosobjetos </w:t>
-      </w:r>
-      <w:r>
-        <w:t>através do pgAdmin.</w:t>
+        <w:t>dadosobjetos</w:t>
+      </w:r>
+      <w:proofErr w:type="spellEnd"/>
+      <w:r>
+        <w:rPr>
+          <w:b/>
+          <w:bCs/>
+        </w:rPr>
+        <w:t xml:space="preserve"> </w:t>
+      </w:r>
+      <w:r>
+        <w:t xml:space="preserve">através do </w:t>
+      </w:r>
+      <w:proofErr w:type="spellStart"/>
+      <w:r>
+        <w:t>pgAdmin</w:t>
+      </w:r>
+      <w:proofErr w:type="spellEnd"/>
+      <w:r>
+        <w:t>.</w:t>
       </w:r>
     </w:p>
     <w:p>
@@ -13586,12 +14147,33 @@
           <w:ilvl w:val="0"/>
           <w:numId w:val="26"/>
         </w:numPr>
-      </w:pPr>
-      <w:r>
+        <w:rPr>
+          <w:b/>
+          <w:bCs/>
+        </w:rPr>
+      </w:pPr>
+      <w:proofErr w:type="spellStart"/>
+      <w:r>
+        <w:rPr>
+          <w:b/>
+          <w:bCs/>
+        </w:rPr>
         <w:t>enviar</w:t>
       </w:r>
       <w:r>
-        <w:t>Estatisticas()</w:t>
+        <w:rPr>
+          <w:b/>
+          <w:bCs/>
+        </w:rPr>
+        <w:t>Estatisticas</w:t>
+      </w:r>
+      <w:proofErr w:type="spellEnd"/>
+      <w:r>
+        <w:rPr>
+          <w:b/>
+          <w:bCs/>
+        </w:rPr>
+        <w:t>()</w:t>
       </w:r>
     </w:p>
     <w:p>
@@ -13603,7 +14185,7 @@
     <w:p>
       <w:r>
         <w:tab/>
-        <w:t>Tem de mostrar os dados do radar, mostrar  mostrar o histórico, mostrar as estatísticas de cada um dos sentidos.</w:t>
+        <w:t>Tem de mostrar os dados do radar, mostrar o histórico, mostrar as estatísticas de cada um dos sentidos.</w:t>
       </w:r>
     </w:p>
     <w:p>
@@ -13612,7 +14194,15 @@
         <w:t>Vai à base de dados e retira de lá os dado</w:t>
       </w:r>
       <w:r>
-        <w:t>s, enviando-os ao cliente através da conexão socket.</w:t>
+        <w:t xml:space="preserve">s, enviando-os ao cliente através da conexão </w:t>
+      </w:r>
+      <w:proofErr w:type="spellStart"/>
+      <w:r>
+        <w:t>socket</w:t>
+      </w:r>
+      <w:proofErr w:type="spellEnd"/>
+      <w:r>
+        <w:t>.</w:t>
       </w:r>
     </w:p>
     <w:p/>
@@ -13627,34 +14217,114 @@
           <w:lang w:val="en-US"/>
         </w:rPr>
       </w:pPr>
-      <w:r>
-        <w:rPr>
+      <w:proofErr w:type="spellStart"/>
+      <w:r>
+        <w:rPr>
+          <w:b/>
+          <w:bCs/>
           <w:lang w:val="en-US"/>
         </w:rPr>
-        <w:t>autenticarUser(String user, String pass)</w:t>
-      </w:r>
-    </w:p>
-    <w:p>
-      <w:r>
-        <w:rPr>
+        <w:t>autenticarUser</w:t>
+      </w:r>
+      <w:proofErr w:type="spellEnd"/>
+      <w:r>
+        <w:rPr>
+          <w:b/>
+          <w:bCs/>
           <w:lang w:val="en-US"/>
         </w:rPr>
+        <w:t>(</w:t>
+      </w:r>
+      <w:r>
+        <w:rPr>
+          <w:lang w:val="en-US"/>
+        </w:rPr>
+        <w:t>String user, String pass</w:t>
+      </w:r>
+      <w:r>
+        <w:rPr>
+          <w:b/>
+          <w:bCs/>
+          <w:lang w:val="en-US"/>
+        </w:rPr>
+        <w:t>)</w:t>
+      </w:r>
+    </w:p>
+    <w:p>
+      <w:r>
+        <w:rPr>
+          <w:lang w:val="en-US"/>
+        </w:rPr>
         <w:tab/>
       </w:r>
       <w:r>
-        <w:t xml:space="preserve">Este método recebe o user e a pass, vai verificar se existe na bd. </w:t>
+        <w:t xml:space="preserve">Este método recebe o </w:t>
+      </w:r>
+      <w:proofErr w:type="spellStart"/>
+      <w:r>
+        <w:t>user</w:t>
+      </w:r>
+      <w:proofErr w:type="spellEnd"/>
+      <w:r>
+        <w:t xml:space="preserve"> e a </w:t>
+      </w:r>
+      <w:proofErr w:type="spellStart"/>
+      <w:r>
+        <w:t>pass</w:t>
+      </w:r>
+      <w:proofErr w:type="spellEnd"/>
+      <w:r>
+        <w:t xml:space="preserve">, vai verificar se existe na </w:t>
+      </w:r>
+      <w:proofErr w:type="spellStart"/>
+      <w:r>
+        <w:t>bd</w:t>
+      </w:r>
+      <w:proofErr w:type="spellEnd"/>
+      <w:r>
+        <w:t xml:space="preserve">. </w:t>
       </w:r>
     </w:p>
     <w:p>
       <w:r>
         <w:tab/>
-        <w:t>Se existir e coincidir retorna true, se não retorna false.</w:t>
+        <w:t xml:space="preserve">Se existir e coincidir retorna </w:t>
+      </w:r>
+      <w:proofErr w:type="spellStart"/>
+      <w:r>
+        <w:rPr>
+          <w:i/>
+          <w:iCs/>
+        </w:rPr>
+        <w:t>true</w:t>
+      </w:r>
+      <w:proofErr w:type="spellEnd"/>
+      <w:r>
+        <w:t xml:space="preserve">, se não retorna </w:t>
+      </w:r>
+      <w:r>
+        <w:rPr>
+          <w:i/>
+          <w:iCs/>
+        </w:rPr>
+        <w:t>false</w:t>
+      </w:r>
+      <w:r>
+        <w:t>.</w:t>
       </w:r>
     </w:p>
     <w:p>
       <w:r>
         <w:tab/>
-        <w:t xml:space="preserve">Teste unitário: Em vez de ir verificar às tabelas da BD verifica em tabelas dummy. </w:t>
+        <w:t xml:space="preserve">Teste unitário: Em vez de ir verificar às tabelas da BD verifica em tabelas </w:t>
+      </w:r>
+      <w:proofErr w:type="spellStart"/>
+      <w:r>
+        <w:t>dummy</w:t>
+      </w:r>
+      <w:proofErr w:type="spellEnd"/>
+      <w:r>
+        <w:t xml:space="preserve">. </w:t>
       </w:r>
     </w:p>
     <w:p/>
@@ -13669,34 +14339,92 @@
           <w:lang w:val="en-US"/>
         </w:rPr>
       </w:pPr>
-      <w:r>
-        <w:rPr>
+      <w:proofErr w:type="spellStart"/>
+      <w:r>
+        <w:rPr>
+          <w:b/>
+          <w:bCs/>
           <w:lang w:val="en-US"/>
         </w:rPr>
-        <w:t>checkAdmin(String user, String tipo)</w:t>
-      </w:r>
-    </w:p>
-    <w:p>
-      <w:r>
-        <w:rPr>
+        <w:t>checkAdmin</w:t>
+      </w:r>
+      <w:proofErr w:type="spellEnd"/>
+      <w:r>
+        <w:rPr>
+          <w:b/>
+          <w:bCs/>
           <w:lang w:val="en-US"/>
         </w:rPr>
+        <w:t>(</w:t>
+      </w:r>
+      <w:r>
+        <w:rPr>
+          <w:lang w:val="en-US"/>
+        </w:rPr>
+        <w:t xml:space="preserve">String user, String </w:t>
+      </w:r>
+      <w:proofErr w:type="spellStart"/>
+      <w:r>
+        <w:rPr>
+          <w:lang w:val="en-US"/>
+        </w:rPr>
+        <w:t>tipo</w:t>
+      </w:r>
+      <w:proofErr w:type="spellEnd"/>
+      <w:r>
+        <w:rPr>
+          <w:b/>
+          <w:bCs/>
+          <w:lang w:val="en-US"/>
+        </w:rPr>
+        <w:t>)</w:t>
+      </w:r>
+    </w:p>
+    <w:p>
+      <w:r>
+        <w:rPr>
+          <w:lang w:val="en-US"/>
+        </w:rPr>
         <w:tab/>
       </w:r>
       <w:r>
-        <w:t>Este método recebe o user e o tipo de entidade, e vai verificar se é um administrador ou não.</w:t>
+        <w:t xml:space="preserve">Este método recebe o </w:t>
+      </w:r>
+      <w:proofErr w:type="spellStart"/>
+      <w:r>
+        <w:t>user</w:t>
+      </w:r>
+      <w:proofErr w:type="spellEnd"/>
+      <w:r>
+        <w:t xml:space="preserve"> e o tipo de entidade, e vai verificar se é um administrador ou não.</w:t>
       </w:r>
     </w:p>
     <w:p>
       <w:r>
         <w:tab/>
-        <w:t>Retorna true se for administrador e false se não for.</w:t>
+        <w:t xml:space="preserve">Retorna </w:t>
+      </w:r>
+      <w:proofErr w:type="spellStart"/>
+      <w:r>
+        <w:t>true</w:t>
+      </w:r>
+      <w:proofErr w:type="spellEnd"/>
+      <w:r>
+        <w:t xml:space="preserve"> se for administrador e false se não for.</w:t>
       </w:r>
     </w:p>
     <w:p>
       <w:r>
         <w:tab/>
-        <w:t xml:space="preserve">Teste unitário: Em vez de ir verificar às tabelas da BD verifica em tabelas dummy. </w:t>
+        <w:t xml:space="preserve">Teste unitário: Em vez de ir verificar às tabelas da BD verifica em tabelas </w:t>
+      </w:r>
+      <w:proofErr w:type="spellStart"/>
+      <w:r>
+        <w:t>dummy</w:t>
+      </w:r>
+      <w:proofErr w:type="spellEnd"/>
+      <w:r>
+        <w:t xml:space="preserve">. </w:t>
       </w:r>
     </w:p>
     <w:p/>
@@ -13711,11 +14439,51 @@
           <w:lang w:val="en-US"/>
         </w:rPr>
       </w:pPr>
-      <w:r>
-        <w:rPr>
+      <w:proofErr w:type="spellStart"/>
+      <w:r>
+        <w:rPr>
+          <w:b/>
+          <w:bCs/>
           <w:lang w:val="en-US"/>
         </w:rPr>
-        <w:t>registarEntidades(String nome, String user, String mail, String type)</w:t>
+        <w:t>registarEntidades</w:t>
+      </w:r>
+      <w:proofErr w:type="spellEnd"/>
+      <w:r>
+        <w:rPr>
+          <w:b/>
+          <w:bCs/>
+          <w:lang w:val="en-US"/>
+        </w:rPr>
+        <w:t>(</w:t>
+      </w:r>
+      <w:r>
+        <w:rPr>
+          <w:lang w:val="en-US"/>
+        </w:rPr>
+        <w:t xml:space="preserve">String </w:t>
+      </w:r>
+      <w:proofErr w:type="spellStart"/>
+      <w:r>
+        <w:rPr>
+          <w:lang w:val="en-US"/>
+        </w:rPr>
+        <w:t>nome</w:t>
+      </w:r>
+      <w:proofErr w:type="spellEnd"/>
+      <w:r>
+        <w:rPr>
+          <w:lang w:val="en-US"/>
+        </w:rPr>
+        <w:t>, String user, String mail, String type</w:t>
+      </w:r>
+      <w:r>
+        <w:rPr>
+          <w:b/>
+          <w:bCs/>
+          <w:lang w:val="en-US"/>
+        </w:rPr>
+        <w:t>)</w:t>
       </w:r>
     </w:p>
     <w:p>
@@ -13738,20 +14506,66 @@
     <w:p>
       <w:r>
         <w:tab/>
-        <w:t>Cria uma pass gerada automaticamente.</w:t>
+        <w:t xml:space="preserve">Cria uma </w:t>
+      </w:r>
+      <w:proofErr w:type="spellStart"/>
+      <w:r>
+        <w:t>pass</w:t>
+      </w:r>
+      <w:proofErr w:type="spellEnd"/>
+      <w:r>
+        <w:t xml:space="preserve"> gerada automaticamente.</w:t>
       </w:r>
     </w:p>
     <w:p>
       <w:r>
         <w:tab/>
-        <w:t>Coloca o user e a pass na tabela login da Base de Dados e coloca o nome, user, mail e tipo na tabela da entidades da BD.</w:t>
+        <w:t xml:space="preserve">Coloca o </w:t>
+      </w:r>
+      <w:proofErr w:type="spellStart"/>
+      <w:r>
+        <w:t>user</w:t>
+      </w:r>
+      <w:proofErr w:type="spellEnd"/>
+      <w:r>
+        <w:t xml:space="preserve"> e a </w:t>
+      </w:r>
+      <w:proofErr w:type="spellStart"/>
+      <w:r>
+        <w:t>pass</w:t>
+      </w:r>
+      <w:proofErr w:type="spellEnd"/>
+      <w:r>
+        <w:t xml:space="preserve"> na tabela login da Base de Dados e coloca o nome, </w:t>
+      </w:r>
+      <w:proofErr w:type="spellStart"/>
+      <w:r>
+        <w:t>user</w:t>
+      </w:r>
+      <w:proofErr w:type="spellEnd"/>
+      <w:r>
+        <w:t xml:space="preserve">, mail e tipo na tabela </w:t>
+      </w:r>
+      <w:r>
+        <w:t>das entidades</w:t>
+      </w:r>
+      <w:r>
+        <w:t xml:space="preserve"> da BD.</w:t>
       </w:r>
     </w:p>
     <w:p>
       <w:r>
         <w:lastRenderedPageBreak/>
         <w:tab/>
-        <w:t>retorna true se a entidade for inserida na BD e false caso não seja.</w:t>
+        <w:t xml:space="preserve">retorna </w:t>
+      </w:r>
+      <w:proofErr w:type="spellStart"/>
+      <w:r>
+        <w:t>true</w:t>
+      </w:r>
+      <w:proofErr w:type="spellEnd"/>
+      <w:r>
+        <w:t xml:space="preserve"> se a entidade for inserida na BD e false caso não seja.</w:t>
       </w:r>
     </w:p>
     <w:p>
@@ -13759,7 +14573,15 @@
         <w:ind w:firstLine="720"/>
       </w:pPr>
       <w:r>
-        <w:t xml:space="preserve">Teste unitário: Em vez de inserir em tabelas na BD insere em tabelas dummy. </w:t>
+        <w:t xml:space="preserve">Teste unitário: Em vez de inserir em tabelas na BD insere em tabelas </w:t>
+      </w:r>
+      <w:proofErr w:type="spellStart"/>
+      <w:r>
+        <w:t>dummy</w:t>
+      </w:r>
+      <w:proofErr w:type="spellEnd"/>
+      <w:r>
+        <w:t xml:space="preserve">. </w:t>
       </w:r>
     </w:p>
     <w:p/>
@@ -13771,14 +14593,63 @@
           <w:numId w:val="26"/>
         </w:numPr>
       </w:pPr>
-      <w:r>
-        <w:t>exQuery(String query)</w:t>
+      <w:proofErr w:type="spellStart"/>
+      <w:r>
+        <w:rPr>
+          <w:b/>
+          <w:bCs/>
+        </w:rPr>
+        <w:t>exQuery</w:t>
+      </w:r>
+      <w:proofErr w:type="spellEnd"/>
+      <w:r>
+        <w:rPr>
+          <w:b/>
+          <w:bCs/>
+        </w:rPr>
+        <w:t>(</w:t>
+      </w:r>
+      <w:proofErr w:type="spellStart"/>
+      <w:r>
+        <w:t>String</w:t>
+      </w:r>
+      <w:proofErr w:type="spellEnd"/>
+      <w:r>
+        <w:t xml:space="preserve"> </w:t>
+      </w:r>
+      <w:proofErr w:type="spellStart"/>
+      <w:r>
+        <w:t>query</w:t>
+      </w:r>
+      <w:proofErr w:type="spellEnd"/>
+      <w:r>
+        <w:rPr>
+          <w:b/>
+          <w:bCs/>
+        </w:rPr>
+        <w:t>)</w:t>
       </w:r>
     </w:p>
     <w:p>
       <w:r>
         <w:tab/>
-        <w:t>Este método recebe uma string que será a query, envia-a à base de dados e não irá retornar nada</w:t>
+        <w:t xml:space="preserve">Este método recebe uma </w:t>
+      </w:r>
+      <w:proofErr w:type="spellStart"/>
+      <w:r>
+        <w:t>string</w:t>
+      </w:r>
+      <w:proofErr w:type="spellEnd"/>
+      <w:r>
+        <w:t xml:space="preserve"> que será a </w:t>
+      </w:r>
+      <w:proofErr w:type="spellStart"/>
+      <w:r>
+        <w:t>query</w:t>
+      </w:r>
+      <w:proofErr w:type="spellEnd"/>
+      <w:r>
+        <w:t>, envia-a à base de dados e não irá retornar nada</w:t>
       </w:r>
     </w:p>
     <w:p>
@@ -13795,9 +14666,26 @@
           <w:ilvl w:val="0"/>
           <w:numId w:val="26"/>
         </w:numPr>
-      </w:pPr>
-      <w:r>
-        <w:t xml:space="preserve">connect() </w:t>
+        <w:rPr>
+          <w:b/>
+          <w:bCs/>
+        </w:rPr>
+      </w:pPr>
+      <w:proofErr w:type="spellStart"/>
+      <w:r>
+        <w:rPr>
+          <w:b/>
+          <w:bCs/>
+        </w:rPr>
+        <w:t>connect</w:t>
+      </w:r>
+      <w:proofErr w:type="spellEnd"/>
+      <w:r>
+        <w:rPr>
+          <w:b/>
+          <w:bCs/>
+        </w:rPr>
+        <w:t xml:space="preserve">() </w:t>
       </w:r>
     </w:p>
     <w:p>
@@ -13824,14 +14712,14 @@
         <w:spacing w:before="0"/>
         <w:ind w:left="900" w:hanging="900"/>
       </w:pPr>
-      <w:bookmarkStart w:id="76" w:name="_Toc29060402"/>
-      <w:bookmarkStart w:id="77" w:name="_Toc29515758"/>
+      <w:bookmarkStart w:id="75" w:name="_Toc29060402"/>
+      <w:bookmarkStart w:id="76" w:name="_Toc29515758"/>
       <w:r>
         <w:lastRenderedPageBreak/>
         <w:t>Testes Unitários</w:t>
       </w:r>
+      <w:bookmarkEnd w:id="75"/>
       <w:bookmarkEnd w:id="76"/>
-      <w:bookmarkEnd w:id="77"/>
     </w:p>
     <w:p>
       <w:r>
@@ -13852,14 +14740,19 @@
         <w:pStyle w:val="Ttulo1"/>
         <w:spacing w:before="0"/>
       </w:pPr>
-      <w:bookmarkStart w:id="78" w:name="_Toc29060403"/>
-      <w:bookmarkStart w:id="79" w:name="_Toc29515759"/>
+      <w:bookmarkStart w:id="77" w:name="_Toc29060403"/>
+      <w:bookmarkStart w:id="78" w:name="_Toc29515759"/>
       <w:r>
         <w:lastRenderedPageBreak/>
-        <w:t>Implementação da aplicação no netbeans</w:t>
-      </w:r>
+        <w:t xml:space="preserve">Implementação da aplicação no </w:t>
+      </w:r>
+      <w:proofErr w:type="spellStart"/>
+      <w:r>
+        <w:t>netbeans</w:t>
+      </w:r>
+      <w:bookmarkEnd w:id="77"/>
       <w:bookmarkEnd w:id="78"/>
-      <w:bookmarkEnd w:id="79"/>
+      <w:proofErr w:type="spellEnd"/>
     </w:p>
     <w:p>
       <w:pPr>
@@ -13869,18 +14762,31 @@
           <w:numId w:val="2"/>
         </w:numPr>
       </w:pPr>
-      <w:bookmarkStart w:id="80" w:name="_Toc29060404"/>
-      <w:bookmarkStart w:id="81" w:name="_Toc29515760"/>
+      <w:bookmarkStart w:id="79" w:name="_Toc29060404"/>
+      <w:bookmarkStart w:id="80" w:name="_Toc29515760"/>
       <w:r>
         <w:t>Aplicação Cliente – Servidor</w:t>
       </w:r>
+      <w:bookmarkEnd w:id="79"/>
       <w:bookmarkEnd w:id="80"/>
-      <w:bookmarkEnd w:id="81"/>
-    </w:p>
-    <w:p>
-      <w:r>
-        <w:t>Server e Cliente, sockets, multithreads</w:t>
-      </w:r>
+    </w:p>
+    <w:p>
+      <w:r>
+        <w:t xml:space="preserve">Server e Cliente, </w:t>
+      </w:r>
+      <w:proofErr w:type="spellStart"/>
+      <w:r>
+        <w:t>sockets</w:t>
+      </w:r>
+      <w:proofErr w:type="spellEnd"/>
+      <w:r>
+        <w:t xml:space="preserve">, </w:t>
+      </w:r>
+      <w:proofErr w:type="spellStart"/>
+      <w:r>
+        <w:t>multithreads</w:t>
+      </w:r>
+      <w:proofErr w:type="spellEnd"/>
     </w:p>
     <w:p>
       <w:pPr>
@@ -13890,13 +14796,13 @@
           <w:numId w:val="2"/>
         </w:numPr>
       </w:pPr>
-      <w:bookmarkStart w:id="82" w:name="_Toc29060405"/>
-      <w:bookmarkStart w:id="83" w:name="_Toc29515761"/>
+      <w:bookmarkStart w:id="81" w:name="_Toc29060405"/>
+      <w:bookmarkStart w:id="82" w:name="_Toc29515761"/>
       <w:r>
         <w:t>Conexão à base de dados – JDBC</w:t>
       </w:r>
+      <w:bookmarkEnd w:id="81"/>
       <w:bookmarkEnd w:id="82"/>
-      <w:bookmarkEnd w:id="83"/>
     </w:p>
     <w:p>
       <w:r>
@@ -13911,13 +14817,18 @@
           <w:numId w:val="2"/>
         </w:numPr>
       </w:pPr>
-      <w:bookmarkStart w:id="84" w:name="_Toc29060407"/>
-      <w:bookmarkStart w:id="85" w:name="_Toc29515763"/>
-      <w:r>
-        <w:t>Criação interfaces em JFrame</w:t>
-      </w:r>
+      <w:bookmarkStart w:id="83" w:name="_Toc29060407"/>
+      <w:bookmarkStart w:id="84" w:name="_Toc29515763"/>
+      <w:r>
+        <w:t xml:space="preserve">Criação interfaces em </w:t>
+      </w:r>
+      <w:proofErr w:type="spellStart"/>
+      <w:r>
+        <w:t>JFrame</w:t>
+      </w:r>
+      <w:bookmarkEnd w:id="83"/>
       <w:bookmarkEnd w:id="84"/>
-      <w:bookmarkEnd w:id="85"/>
+      <w:proofErr w:type="spellEnd"/>
     </w:p>
     <w:p>
       <w:r>
@@ -13932,13 +14843,13 @@
           <w:numId w:val="2"/>
         </w:numPr>
       </w:pPr>
-      <w:bookmarkStart w:id="86" w:name="_Toc29060408"/>
-      <w:bookmarkStart w:id="87" w:name="_Toc29515764"/>
+      <w:bookmarkStart w:id="85" w:name="_Toc29060408"/>
+      <w:bookmarkStart w:id="86" w:name="_Toc29515764"/>
       <w:r>
         <w:t>Implementação classes e métodos</w:t>
       </w:r>
+      <w:bookmarkEnd w:id="85"/>
       <w:bookmarkEnd w:id="86"/>
-      <w:bookmarkEnd w:id="87"/>
     </w:p>
     <w:p>
       <w:r>
@@ -13979,14 +14890,14 @@
           <w:numId w:val="2"/>
         </w:numPr>
       </w:pPr>
-      <w:bookmarkStart w:id="88" w:name="_Toc29060409"/>
-      <w:bookmarkStart w:id="89" w:name="_Toc29515765"/>
+      <w:bookmarkStart w:id="87" w:name="_Toc29060409"/>
+      <w:bookmarkStart w:id="88" w:name="_Toc29515765"/>
       <w:r>
         <w:lastRenderedPageBreak/>
         <w:t>Mostrar estatísticas simples</w:t>
       </w:r>
+      <w:bookmarkEnd w:id="87"/>
       <w:bookmarkEnd w:id="88"/>
-      <w:bookmarkEnd w:id="89"/>
     </w:p>
     <w:p>
       <w:pPr>
@@ -13996,13 +14907,13 @@
           <w:numId w:val="2"/>
         </w:numPr>
       </w:pPr>
-      <w:bookmarkStart w:id="90" w:name="_Toc29060410"/>
-      <w:bookmarkStart w:id="91" w:name="_Toc29515766"/>
+      <w:bookmarkStart w:id="89" w:name="_Toc29060410"/>
+      <w:bookmarkStart w:id="90" w:name="_Toc29515766"/>
       <w:r>
         <w:t>Mostrar histórico</w:t>
       </w:r>
+      <w:bookmarkEnd w:id="89"/>
       <w:bookmarkEnd w:id="90"/>
-      <w:bookmarkEnd w:id="91"/>
     </w:p>
     <w:p>
       <w:pPr>
@@ -14012,13 +14923,13 @@
           <w:numId w:val="2"/>
         </w:numPr>
       </w:pPr>
-      <w:bookmarkStart w:id="92" w:name="_Toc29060411"/>
-      <w:bookmarkStart w:id="93" w:name="_Toc29515767"/>
+      <w:bookmarkStart w:id="91" w:name="_Toc29060411"/>
+      <w:bookmarkStart w:id="92" w:name="_Toc29515767"/>
       <w:r>
         <w:t>Autenticação</w:t>
       </w:r>
+      <w:bookmarkEnd w:id="91"/>
       <w:bookmarkEnd w:id="92"/>
-      <w:bookmarkEnd w:id="93"/>
     </w:p>
     <w:p>
       <w:pPr>
@@ -14028,13 +14939,13 @@
           <w:numId w:val="2"/>
         </w:numPr>
       </w:pPr>
-      <w:bookmarkStart w:id="94" w:name="_Toc29060412"/>
-      <w:bookmarkStart w:id="95" w:name="_Toc29515768"/>
+      <w:bookmarkStart w:id="93" w:name="_Toc29060412"/>
+      <w:bookmarkStart w:id="94" w:name="_Toc29515768"/>
       <w:r>
         <w:t>Registo de Entidades</w:t>
       </w:r>
+      <w:bookmarkEnd w:id="93"/>
       <w:bookmarkEnd w:id="94"/>
-      <w:bookmarkEnd w:id="95"/>
     </w:p>
     <w:p>
       <w:pPr>
@@ -14110,7 +15021,15 @@
       </w:pPr>
       <w:r>
         <w:lastRenderedPageBreak/>
-        <w:t>Fluxos das interfaces mockups?</w:t>
+        <w:t xml:space="preserve">Fluxos das interfaces </w:t>
+      </w:r>
+      <w:proofErr w:type="spellStart"/>
+      <w:r>
+        <w:t>mockups</w:t>
+      </w:r>
+      <w:proofErr w:type="spellEnd"/>
+      <w:r>
+        <w:t>?</w:t>
       </w:r>
     </w:p>
     <w:p>
@@ -14146,8 +15065,13 @@
         <w:jc w:val="left"/>
       </w:pPr>
       <w:r>
-        <w:t>Falar do planeamento – conclusão maybe</w:t>
-      </w:r>
+        <w:t xml:space="preserve">Falar do planeamento – conclusão </w:t>
+      </w:r>
+      <w:proofErr w:type="spellStart"/>
+      <w:r>
+        <w:t>maybe</w:t>
+      </w:r>
+      <w:proofErr w:type="spellEnd"/>
     </w:p>
     <w:p>
       <w:pPr>
@@ -14220,8 +15144,21 @@
       <w:r>
         <w:t xml:space="preserve"> </w:t>
       </w:r>
-      <w:r>
-        <w:t>user testing??</w:t>
+      <w:proofErr w:type="spellStart"/>
+      <w:r>
+        <w:t>user</w:t>
+      </w:r>
+      <w:proofErr w:type="spellEnd"/>
+      <w:r>
+        <w:t xml:space="preserve"> </w:t>
+      </w:r>
+      <w:proofErr w:type="spellStart"/>
+      <w:r>
+        <w:t>testing</w:t>
+      </w:r>
+      <w:proofErr w:type="spellEnd"/>
+      <w:r>
+        <w:t>??</w:t>
       </w:r>
     </w:p>
     <w:p>
@@ -14238,14 +15175,14 @@
         <w:pStyle w:val="Ttulo1"/>
         <w:spacing w:before="0"/>
       </w:pPr>
-      <w:bookmarkStart w:id="96" w:name="_Toc29060414"/>
-      <w:bookmarkStart w:id="97" w:name="_Toc29515769"/>
+      <w:bookmarkStart w:id="95" w:name="_Toc29060414"/>
+      <w:bookmarkStart w:id="96" w:name="_Toc29515769"/>
       <w:r>
         <w:lastRenderedPageBreak/>
         <w:t>Análise dos Resultados</w:t>
       </w:r>
+      <w:bookmarkEnd w:id="95"/>
       <w:bookmarkEnd w:id="96"/>
-      <w:bookmarkEnd w:id="97"/>
     </w:p>
     <w:p>
       <w:pPr>
@@ -14274,14 +15211,14 @@
         <w:pStyle w:val="Ttulo1"/>
         <w:spacing w:before="0"/>
       </w:pPr>
-      <w:bookmarkStart w:id="98" w:name="_Toc29060415"/>
-      <w:bookmarkStart w:id="99" w:name="_Toc29515770"/>
+      <w:bookmarkStart w:id="97" w:name="_Toc29060415"/>
+      <w:bookmarkStart w:id="98" w:name="_Toc29515770"/>
       <w:r>
         <w:lastRenderedPageBreak/>
         <w:t>Reflexão Crítica e Conclusão</w:t>
       </w:r>
+      <w:bookmarkEnd w:id="97"/>
       <w:bookmarkEnd w:id="98"/>
-      <w:bookmarkEnd w:id="99"/>
     </w:p>
     <w:p>
       <w:r>
@@ -14315,10 +15252,32 @@
         <w:rPr>
           <w:highlight w:val="yellow"/>
         </w:rPr>
-        <w:t>não sendo logo feitos no JUnit, isso só foi feito posteriormente.</w:t>
-      </w:r>
-      <w:r>
-        <w:t xml:space="preserve"> Definiram-se quais os principais métodos que tinham de ser implementados no NetBeans, quais os seus parâmetros e o que tinham de retornar. Essa definição foi o suficiente para dar ao grupo uma noção do que tinha de ser implementado, passando então para a parte da programação. </w:t>
+        <w:t xml:space="preserve">não sendo logo feitos no </w:t>
+      </w:r>
+      <w:proofErr w:type="spellStart"/>
+      <w:r>
+        <w:rPr>
+          <w:highlight w:val="yellow"/>
+        </w:rPr>
+        <w:t>JUnit</w:t>
+      </w:r>
+      <w:proofErr w:type="spellEnd"/>
+      <w:r>
+        <w:rPr>
+          <w:highlight w:val="yellow"/>
+        </w:rPr>
+        <w:t>, isso só foi feito posteriormente.</w:t>
+      </w:r>
+      <w:r>
+        <w:t xml:space="preserve"> Definiram-se quais os principais métodos que tinham de ser implementados no </w:t>
+      </w:r>
+      <w:proofErr w:type="spellStart"/>
+      <w:r>
+        <w:t>NetBeans</w:t>
+      </w:r>
+      <w:proofErr w:type="spellEnd"/>
+      <w:r>
+        <w:t xml:space="preserve">, quais os seus parâmetros e o que tinham de retornar. Essa definição foi o suficiente para dar ao grupo uma noção do que tinha de ser implementado, passando então para a parte da programação. </w:t>
       </w:r>
     </w:p>
     <w:p>
@@ -14326,7 +15285,23 @@
         <w:ind w:firstLine="720"/>
       </w:pPr>
       <w:r>
-        <w:t>Apesar da criação da Base de Dados não ter gerado muitos problemas, o código foi na mesma refactorizado várias vezes, pois iam sendo encontrados alguns problemas na criação das tabelas e das views.</w:t>
+        <w:t xml:space="preserve">Apesar da criação da Base de Dados não ter gerado muitos problemas, o código foi na mesma </w:t>
+      </w:r>
+      <w:proofErr w:type="spellStart"/>
+      <w:r>
+        <w:t>refactorizado</w:t>
+      </w:r>
+      <w:proofErr w:type="spellEnd"/>
+      <w:r>
+        <w:t xml:space="preserve"> várias vezes, pois iam sendo encontrados alguns problemas na criação das tabelas e das </w:t>
+      </w:r>
+      <w:proofErr w:type="spellStart"/>
+      <w:r>
+        <w:t>views</w:t>
+      </w:r>
+      <w:proofErr w:type="spellEnd"/>
+      <w:r>
+        <w:t>.</w:t>
       </w:r>
     </w:p>
     <w:p>
@@ -14334,7 +15309,15 @@
         <w:ind w:firstLine="720"/>
       </w:pPr>
       <w:r>
-        <w:t xml:space="preserve">A implementação da aplicação no NetBeans, foi definitivamente das partes mais complicadas do projeto. A implementação das várias classes foi sendo feita por partes e demorou algum tempo até tudo estar em ordem. </w:t>
+        <w:t xml:space="preserve">A implementação da aplicação no </w:t>
+      </w:r>
+      <w:proofErr w:type="spellStart"/>
+      <w:r>
+        <w:t>NetBeans</w:t>
+      </w:r>
+      <w:proofErr w:type="spellEnd"/>
+      <w:r>
+        <w:t xml:space="preserve">, foi definitivamente das partes mais complicadas do projeto. A implementação das várias classes foi sendo feita por partes e demorou algum tempo até tudo estar em ordem. </w:t>
       </w:r>
     </w:p>
     <w:p>
@@ -14402,17 +15385,24 @@
       <w:pPr>
         <w:ind w:firstLine="720"/>
       </w:pPr>
+      <w:proofErr w:type="spellStart"/>
       <w:r>
         <w:t>dkflklaflkald</w:t>
       </w:r>
+      <w:proofErr w:type="spellEnd"/>
     </w:p>
     <w:p>
       <w:pPr>
         <w:ind w:firstLine="720"/>
       </w:pPr>
       <w:r>
-        <w:t>Em conclusão, slakslskla</w:t>
-      </w:r>
+        <w:t xml:space="preserve">Em conclusão, </w:t>
+      </w:r>
+      <w:r>
+        <w:t>o projeto merece pelo menos um 15, menos de que isto e a Maria passa-se</w:t>
+      </w:r>
+      <w:bookmarkStart w:id="99" w:name="_GoBack"/>
+      <w:bookmarkEnd w:id="99"/>
     </w:p>
     <w:p>
       <w:pPr>
@@ -18885,7 +19875,7 @@
 </file>
 
 <file path=customXml/itemProps1.xml><?xml version="1.0" encoding="utf-8"?>
-<ds:datastoreItem xmlns:ds="http://schemas.openxmlformats.org/officeDocument/2006/customXml" ds:itemID="{18B206C2-AC29-4577-9917-D803272AB357}">
+<ds:datastoreItem xmlns:ds="http://schemas.openxmlformats.org/officeDocument/2006/customXml" ds:itemID="{6B64FB17-7E54-426C-BEAD-BD3AF034DD8E}">
   <ds:schemaRefs>
     <ds:schemaRef ds:uri="http://schemas.openxmlformats.org/officeDocument/2006/bibliography"/>
   </ds:schemaRefs>

</xml_diff>